<commit_message>
Minor changes pract 3
</commit_message>
<xml_diff>
--- a/architecture_os_and_networking/computer_architecture/Labs/Pract_003_PC_Examination.docx
+++ b/architecture_os_and_networking/computer_architecture/Labs/Pract_003_PC_Examination.docx
@@ -54,6 +54,17 @@
       </w:r>
       <w:r>
         <w:t>will help you become familiar with the basic peripheral components both internally and externally within a computer.</w:t>
+      </w:r>
+      <w:r>
+        <w:t xml:space="preserve"> The computer we are using today is a DELL </w:t>
+      </w:r>
+      <w:proofErr w:type="spellStart"/>
+      <w:r>
+        <w:t>Optiplex</w:t>
+      </w:r>
+      <w:proofErr w:type="spellEnd"/>
+      <w:r>
+        <w:t xml:space="preserve"> GX270.</w:t>
       </w:r>
     </w:p>
     <w:p>
@@ -105,6 +116,8 @@
       <w:r>
         <w:t>DVD\CD player</w:t>
       </w:r>
+      <w:bookmarkStart w:id="0" w:name="_GoBack"/>
+      <w:bookmarkEnd w:id="0"/>
     </w:p>
     <w:p>
       <w:pPr>
@@ -205,23 +218,7 @@
           <w:sz w:val="28"/>
           <w:szCs w:val="28"/>
         </w:rPr>
-        <w:t>2</w:t>
-      </w:r>
-      <w:r>
-        <w:rPr>
-          <w:b/>
-          <w:sz w:val="28"/>
-          <w:szCs w:val="28"/>
-        </w:rPr>
-        <w:t xml:space="preserve">. </w:t>
-      </w:r>
-      <w:r>
-        <w:rPr>
-          <w:b/>
-          <w:sz w:val="28"/>
-          <w:szCs w:val="28"/>
-        </w:rPr>
-        <w:t>Connectors at the back of the computer</w:t>
+        <w:t>2. Connectors at the back of the computer</w:t>
       </w:r>
     </w:p>
     <w:p>
@@ -606,15 +603,7 @@
           <w:sz w:val="28"/>
           <w:szCs w:val="28"/>
         </w:rPr>
-        <w:t xml:space="preserve">Removal/Re-installation of </w:t>
-      </w:r>
-      <w:r>
-        <w:rPr>
-          <w:b/>
-          <w:sz w:val="28"/>
-          <w:szCs w:val="28"/>
-        </w:rPr>
-        <w:t>Hard Drive</w:t>
+        <w:t>Removal/Re-installation of Hard Drive</w:t>
       </w:r>
     </w:p>
     <w:p>
@@ -714,33 +703,7 @@
           <w:szCs w:val="28"/>
         </w:rPr>
         <w:lastRenderedPageBreak/>
-        <w:t>6</w:t>
-      </w:r>
-      <w:r>
-        <w:rPr>
-          <w:b/>
-          <w:sz w:val="28"/>
-          <w:szCs w:val="28"/>
-        </w:rPr>
-        <w:t xml:space="preserve">. </w:t>
-      </w:r>
-      <w:r>
-        <w:rPr>
-          <w:b/>
-          <w:sz w:val="28"/>
-          <w:szCs w:val="28"/>
-        </w:rPr>
-        <w:t>Removal/Re-i</w:t>
-      </w:r>
-      <w:bookmarkStart w:id="0" w:name="_GoBack"/>
-      <w:bookmarkEnd w:id="0"/>
-      <w:r>
-        <w:rPr>
-          <w:b/>
-          <w:sz w:val="28"/>
-          <w:szCs w:val="28"/>
-        </w:rPr>
-        <w:t>nstallation of Memory</w:t>
+        <w:t>6. Removal/Re-installation of Memory</w:t>
       </w:r>
     </w:p>
     <w:p>

</xml_diff>